<commit_message>
Complemento dalista e banco
</commit_message>
<xml_diff>
--- a/Lista/Pergutas/Lista 01.docx
+++ b/Lista/Pergutas/Lista 01.docx
@@ -9,48 +9,76 @@
           <w:ilvl w:val="0"/>
           <w:numId w:val="1"/>
         </w:numPr>
-        <w:rPr>
-          <w:rFonts w:ascii="Arial" w:hAnsi="Arial" w:cs="Arial"/>
-        </w:rPr>
-      </w:pPr>
-      <w:r>
-        <w:rPr>
-          <w:rFonts w:ascii="Arial" w:hAnsi="Arial" w:cs="Arial"/>
-        </w:rPr>
-        <w:t>Liste os nomes de todos os clientes.</w:t>
-      </w:r>
-    </w:p>
-    <w:p>
-      <w:pPr>
-        <w:pStyle w:val="PargrafodaLista"/>
-        <w:numPr>
-          <w:ilvl w:val="0"/>
-          <w:numId w:val="1"/>
-        </w:numPr>
-        <w:rPr>
-          <w:rFonts w:ascii="Arial" w:hAnsi="Arial" w:cs="Arial"/>
-        </w:rPr>
-      </w:pPr>
-      <w:r>
-        <w:rPr>
-          <w:rFonts w:ascii="Arial" w:hAnsi="Arial" w:cs="Arial"/>
-        </w:rPr>
-        <w:t>Mostre o nome e o e-mail dos clientes que moram no estado "SP"</w:t>
-      </w:r>
-      <w:r>
-        <w:rPr>
-          <w:rFonts w:ascii="Arial" w:hAnsi="Arial" w:cs="Arial"/>
-        </w:rPr>
-        <w:t>, no Brasil</w:t>
-      </w:r>
-    </w:p>
-    <w:p>
-      <w:pPr>
-        <w:pStyle w:val="PargrafodaLista"/>
-        <w:numPr>
-          <w:ilvl w:val="0"/>
-          <w:numId w:val="1"/>
-        </w:numPr>
+        <w:jc w:val="both"/>
+        <w:rPr>
+          <w:rFonts w:ascii="Arial" w:hAnsi="Arial" w:cs="Arial"/>
+        </w:rPr>
+      </w:pPr>
+      <w:r>
+        <w:rPr>
+          <w:rFonts w:ascii="Arial" w:hAnsi="Arial" w:cs="Arial"/>
+        </w:rPr>
+        <w:t>L</w:t>
+      </w:r>
+      <w:r>
+        <w:rPr>
+          <w:rFonts w:ascii="Arial" w:hAnsi="Arial" w:cs="Arial"/>
+        </w:rPr>
+        <w:t>iste as informações de todas as categorias</w:t>
+      </w:r>
+    </w:p>
+    <w:p>
+      <w:pPr>
+        <w:pStyle w:val="PargrafodaLista"/>
+        <w:numPr>
+          <w:ilvl w:val="0"/>
+          <w:numId w:val="1"/>
+        </w:numPr>
+        <w:jc w:val="both"/>
+        <w:rPr>
+          <w:rFonts w:ascii="Arial" w:hAnsi="Arial" w:cs="Arial"/>
+        </w:rPr>
+      </w:pPr>
+      <w:r>
+        <w:rPr>
+          <w:rFonts w:ascii="Arial" w:hAnsi="Arial" w:cs="Arial"/>
+        </w:rPr>
+        <w:t>L</w:t>
+      </w:r>
+      <w:r>
+        <w:rPr>
+          <w:rFonts w:ascii="Arial" w:hAnsi="Arial" w:cs="Arial"/>
+        </w:rPr>
+        <w:t>iste os nomes de todos os clientes.</w:t>
+      </w:r>
+    </w:p>
+    <w:p>
+      <w:pPr>
+        <w:pStyle w:val="PargrafodaLista"/>
+        <w:numPr>
+          <w:ilvl w:val="0"/>
+          <w:numId w:val="1"/>
+        </w:numPr>
+        <w:jc w:val="both"/>
+        <w:rPr>
+          <w:rFonts w:ascii="Arial" w:hAnsi="Arial" w:cs="Arial"/>
+        </w:rPr>
+      </w:pPr>
+      <w:r>
+        <w:rPr>
+          <w:rFonts w:ascii="Arial" w:hAnsi="Arial" w:cs="Arial"/>
+        </w:rPr>
+        <w:t>Mostre o nome e o e-mail dos clientes que moram no estado "SP", no Brasil</w:t>
+      </w:r>
+    </w:p>
+    <w:p>
+      <w:pPr>
+        <w:pStyle w:val="PargrafodaLista"/>
+        <w:numPr>
+          <w:ilvl w:val="0"/>
+          <w:numId w:val="1"/>
+        </w:numPr>
+        <w:jc w:val="both"/>
         <w:rPr>
           <w:rFonts w:ascii="Arial" w:hAnsi="Arial" w:cs="Arial"/>
         </w:rPr>
@@ -69,6 +97,7 @@
           <w:ilvl w:val="0"/>
           <w:numId w:val="1"/>
         </w:numPr>
+        <w:jc w:val="both"/>
         <w:rPr>
           <w:rFonts w:ascii="Arial" w:hAnsi="Arial" w:cs="Arial"/>
         </w:rPr>
@@ -87,6 +116,7 @@
           <w:ilvl w:val="0"/>
           <w:numId w:val="1"/>
         </w:numPr>
+        <w:jc w:val="both"/>
         <w:rPr>
           <w:rFonts w:ascii="Arial" w:hAnsi="Arial" w:cs="Arial"/>
         </w:rPr>
@@ -107,6 +137,12 @@
         <w:rPr>
           <w:rFonts w:ascii="Arial" w:hAnsi="Arial" w:cs="Arial"/>
         </w:rPr>
+        <w:t>, indique a quantidade que precisa ser comprada para ter o dobro da quantidade mínima</w:t>
+      </w:r>
+      <w:r>
+        <w:rPr>
+          <w:rFonts w:ascii="Arial" w:hAnsi="Arial" w:cs="Arial"/>
+        </w:rPr>
         <w:t>?</w:t>
       </w:r>
     </w:p>
@@ -117,30 +153,28 @@
           <w:ilvl w:val="0"/>
           <w:numId w:val="1"/>
         </w:numPr>
-        <w:rPr>
-          <w:rFonts w:ascii="Arial" w:hAnsi="Arial" w:cs="Arial"/>
-        </w:rPr>
-      </w:pPr>
-      <w:r>
-        <w:rPr>
-          <w:rFonts w:ascii="Arial" w:hAnsi="Arial" w:cs="Arial"/>
-        </w:rPr>
-        <w:t>Liste os nomes e documentos dos vendedores do estado "RJ"</w:t>
-      </w:r>
-      <w:r>
-        <w:rPr>
-          <w:rFonts w:ascii="Arial" w:hAnsi="Arial" w:cs="Arial"/>
-        </w:rPr>
-        <w:t>, no Brasil</w:t>
-      </w:r>
-    </w:p>
-    <w:p>
-      <w:pPr>
-        <w:pStyle w:val="PargrafodaLista"/>
-        <w:numPr>
-          <w:ilvl w:val="0"/>
-          <w:numId w:val="1"/>
-        </w:numPr>
+        <w:jc w:val="both"/>
+        <w:rPr>
+          <w:rFonts w:ascii="Arial" w:hAnsi="Arial" w:cs="Arial"/>
+        </w:rPr>
+      </w:pPr>
+      <w:bookmarkStart w:id="0" w:name="_Hlk199672791"/>
+      <w:r>
+        <w:rPr>
+          <w:rFonts w:ascii="Arial" w:hAnsi="Arial" w:cs="Arial"/>
+        </w:rPr>
+        <w:t>Liste os nomes e documentos dos vendedores do estado "RJ", no Brasil</w:t>
+      </w:r>
+      <w:bookmarkEnd w:id="0"/>
+    </w:p>
+    <w:p>
+      <w:pPr>
+        <w:pStyle w:val="PargrafodaLista"/>
+        <w:numPr>
+          <w:ilvl w:val="0"/>
+          <w:numId w:val="1"/>
+        </w:numPr>
+        <w:jc w:val="both"/>
         <w:rPr>
           <w:rFonts w:ascii="Arial" w:hAnsi="Arial" w:cs="Arial"/>
         </w:rPr>
@@ -159,6 +193,7 @@
           <w:ilvl w:val="0"/>
           <w:numId w:val="1"/>
         </w:numPr>
+        <w:jc w:val="both"/>
         <w:rPr>
           <w:rFonts w:ascii="Arial" w:hAnsi="Arial" w:cs="Arial"/>
         </w:rPr>
@@ -177,6 +212,7 @@
           <w:ilvl w:val="0"/>
           <w:numId w:val="1"/>
         </w:numPr>
+        <w:jc w:val="both"/>
         <w:rPr>
           <w:rFonts w:ascii="Arial" w:hAnsi="Arial" w:cs="Arial"/>
         </w:rPr>
@@ -195,10 +231,616 @@
           <w:ilvl w:val="0"/>
           <w:numId w:val="1"/>
         </w:numPr>
-        <w:rPr>
-          <w:rFonts w:ascii="Arial" w:hAnsi="Arial" w:cs="Arial"/>
-        </w:rPr>
-      </w:pPr>
+        <w:jc w:val="both"/>
+        <w:rPr>
+          <w:rFonts w:ascii="Arial" w:hAnsi="Arial" w:cs="Arial"/>
+        </w:rPr>
+      </w:pPr>
+      <w:r>
+        <w:rPr>
+          <w:rFonts w:ascii="Arial" w:hAnsi="Arial" w:cs="Arial"/>
+        </w:rPr>
+        <w:t>Quantos pedidos que foram pagos, mas ainda não enviados</w:t>
+      </w:r>
+    </w:p>
+    <w:p>
+      <w:pPr>
+        <w:pStyle w:val="PargrafodaLista"/>
+        <w:numPr>
+          <w:ilvl w:val="0"/>
+          <w:numId w:val="1"/>
+        </w:numPr>
+        <w:jc w:val="both"/>
+        <w:rPr>
+          <w:rFonts w:ascii="Arial" w:hAnsi="Arial" w:cs="Arial"/>
+        </w:rPr>
+      </w:pPr>
+      <w:r>
+        <w:rPr>
+          <w:rFonts w:ascii="Arial" w:hAnsi="Arial" w:cs="Arial"/>
+        </w:rPr>
+        <w:t>Quantos pedidos foram entregues atrasados</w:t>
+      </w:r>
+    </w:p>
+    <w:p>
+      <w:pPr>
+        <w:pStyle w:val="PargrafodaLista"/>
+        <w:numPr>
+          <w:ilvl w:val="0"/>
+          <w:numId w:val="1"/>
+        </w:numPr>
+        <w:jc w:val="both"/>
+        <w:rPr>
+          <w:rFonts w:ascii="Arial" w:hAnsi="Arial" w:cs="Arial"/>
+        </w:rPr>
+      </w:pPr>
+      <w:r>
+        <w:rPr>
+          <w:rFonts w:ascii="Arial" w:hAnsi="Arial" w:cs="Arial"/>
+        </w:rPr>
+        <w:t>Quantas venda foram feitas até o momento?</w:t>
+      </w:r>
+    </w:p>
+    <w:p>
+      <w:pPr>
+        <w:pStyle w:val="PargrafodaLista"/>
+        <w:numPr>
+          <w:ilvl w:val="0"/>
+          <w:numId w:val="1"/>
+        </w:numPr>
+        <w:jc w:val="both"/>
+        <w:rPr>
+          <w:rFonts w:ascii="Arial" w:hAnsi="Arial" w:cs="Arial"/>
+        </w:rPr>
+      </w:pPr>
+      <w:r>
+        <w:rPr>
+          <w:rFonts w:ascii="Arial" w:hAnsi="Arial" w:cs="Arial"/>
+        </w:rPr>
+        <w:t>Qual a data do pedido mais antigo registrado?</w:t>
+      </w:r>
+    </w:p>
+    <w:p>
+      <w:pPr>
+        <w:pStyle w:val="PargrafodaLista"/>
+        <w:numPr>
+          <w:ilvl w:val="0"/>
+          <w:numId w:val="1"/>
+        </w:numPr>
+        <w:jc w:val="both"/>
+        <w:rPr>
+          <w:rFonts w:ascii="Arial" w:hAnsi="Arial" w:cs="Arial"/>
+        </w:rPr>
+      </w:pPr>
+      <w:r>
+        <w:rPr>
+          <w:rFonts w:ascii="Arial" w:hAnsi="Arial" w:cs="Arial"/>
+        </w:rPr>
+        <w:t>Qual a data do cadastro de cliente mais novo?</w:t>
+      </w:r>
+    </w:p>
+    <w:p>
+      <w:pPr>
+        <w:pStyle w:val="PargrafodaLista"/>
+        <w:numPr>
+          <w:ilvl w:val="0"/>
+          <w:numId w:val="1"/>
+        </w:numPr>
+        <w:jc w:val="both"/>
+        <w:rPr>
+          <w:rFonts w:ascii="Arial" w:hAnsi="Arial" w:cs="Arial"/>
+        </w:rPr>
+      </w:pPr>
+      <w:r>
+        <w:rPr>
+          <w:rFonts w:ascii="Arial" w:hAnsi="Arial" w:cs="Arial"/>
+        </w:rPr>
+        <w:t>Qual o preço unitário médio de todos os produtos em nosso catálogo?</w:t>
+      </w:r>
+    </w:p>
+    <w:p>
+      <w:pPr>
+        <w:pStyle w:val="PargrafodaLista"/>
+        <w:numPr>
+          <w:ilvl w:val="0"/>
+          <w:numId w:val="1"/>
+        </w:numPr>
+        <w:jc w:val="both"/>
+        <w:rPr>
+          <w:rFonts w:ascii="Arial" w:hAnsi="Arial" w:cs="Arial"/>
+        </w:rPr>
+      </w:pPr>
+      <w:r>
+        <w:rPr>
+          <w:rFonts w:ascii="Arial" w:hAnsi="Arial" w:cs="Arial"/>
+        </w:rPr>
+        <w:t>Qual o tempo médio de entrega (em dias) para todos os pedidos (da data de envio à data de entrega)</w:t>
+      </w:r>
+    </w:p>
+    <w:p>
+      <w:pPr>
+        <w:pStyle w:val="PargrafodaLista"/>
+        <w:numPr>
+          <w:ilvl w:val="0"/>
+          <w:numId w:val="1"/>
+        </w:numPr>
+        <w:jc w:val="both"/>
+        <w:rPr>
+          <w:rFonts w:ascii="Arial" w:hAnsi="Arial" w:cs="Arial"/>
+        </w:rPr>
+      </w:pPr>
+      <w:r>
+        <w:rPr>
+          <w:rFonts w:ascii="Arial" w:hAnsi="Arial" w:cs="Arial"/>
+        </w:rPr>
+        <w:t>Qual o preço médio de cada categoria?</w:t>
+      </w:r>
+    </w:p>
+    <w:p>
+      <w:pPr>
+        <w:pStyle w:val="PargrafodaLista"/>
+        <w:numPr>
+          <w:ilvl w:val="0"/>
+          <w:numId w:val="1"/>
+        </w:numPr>
+        <w:jc w:val="both"/>
+        <w:rPr>
+          <w:rFonts w:ascii="Arial" w:hAnsi="Arial" w:cs="Arial"/>
+        </w:rPr>
+      </w:pPr>
+      <w:r>
+        <w:rPr>
+          <w:rFonts w:ascii="Arial" w:hAnsi="Arial" w:cs="Arial"/>
+        </w:rPr>
+        <w:t>Quantos clientes por identidade sexual?</w:t>
+      </w:r>
+    </w:p>
+    <w:p>
+      <w:pPr>
+        <w:pStyle w:val="PargrafodaLista"/>
+        <w:numPr>
+          <w:ilvl w:val="0"/>
+          <w:numId w:val="1"/>
+        </w:numPr>
+        <w:jc w:val="both"/>
+        <w:rPr>
+          <w:rFonts w:ascii="Arial" w:hAnsi="Arial" w:cs="Arial"/>
+        </w:rPr>
+      </w:pPr>
+      <w:r>
+        <w:rPr>
+          <w:rFonts w:ascii="Arial" w:hAnsi="Arial" w:cs="Arial"/>
+        </w:rPr>
+        <w:t>Quais clientes têm o sobrenome "Silva" em seu nome completo?</w:t>
+      </w:r>
+    </w:p>
+    <w:p>
+      <w:pPr>
+        <w:pStyle w:val="PargrafodaLista"/>
+        <w:numPr>
+          <w:ilvl w:val="0"/>
+          <w:numId w:val="1"/>
+        </w:numPr>
+        <w:jc w:val="both"/>
+        <w:rPr>
+          <w:rFonts w:ascii="Arial" w:hAnsi="Arial" w:cs="Arial"/>
+        </w:rPr>
+      </w:pPr>
+      <w:r>
+        <w:rPr>
+          <w:rFonts w:ascii="Arial" w:hAnsi="Arial" w:cs="Arial"/>
+        </w:rPr>
+        <w:t>Quais são os e-mails de clientes que usam o domínio "gmail.com"?</w:t>
+      </w:r>
+    </w:p>
+    <w:p>
+      <w:pPr>
+        <w:pStyle w:val="PargrafodaLista"/>
+        <w:numPr>
+          <w:ilvl w:val="0"/>
+          <w:numId w:val="1"/>
+        </w:numPr>
+        <w:jc w:val="both"/>
+        <w:rPr>
+          <w:rFonts w:ascii="Arial" w:hAnsi="Arial" w:cs="Arial"/>
+        </w:rPr>
+      </w:pPr>
+      <w:bookmarkStart w:id="1" w:name="_Hlk199679107"/>
+      <w:r>
+        <w:rPr>
+          <w:rFonts w:ascii="Arial" w:hAnsi="Arial" w:cs="Arial"/>
+        </w:rPr>
+        <w:t>Liste todos os produtos "</w:t>
+      </w:r>
+      <w:proofErr w:type="spellStart"/>
+      <w:r>
+        <w:rPr>
+          <w:rFonts w:ascii="Arial" w:hAnsi="Arial" w:cs="Arial"/>
+        </w:rPr>
+        <w:t>Smart</w:t>
+      </w:r>
+      <w:proofErr w:type="spellEnd"/>
+      <w:r>
+        <w:rPr>
+          <w:rFonts w:ascii="Arial" w:hAnsi="Arial" w:cs="Arial"/>
+        </w:rPr>
+        <w:t>"</w:t>
+      </w:r>
+      <w:bookmarkEnd w:id="1"/>
+    </w:p>
+    <w:p>
+      <w:pPr>
+        <w:pStyle w:val="PargrafodaLista"/>
+        <w:numPr>
+          <w:ilvl w:val="0"/>
+          <w:numId w:val="1"/>
+        </w:numPr>
+        <w:jc w:val="both"/>
+        <w:rPr>
+          <w:rFonts w:ascii="Arial" w:hAnsi="Arial" w:cs="Arial"/>
+        </w:rPr>
+      </w:pPr>
+      <w:r>
+        <w:rPr>
+          <w:rFonts w:ascii="Arial" w:hAnsi="Arial" w:cs="Arial"/>
+        </w:rPr>
+        <w:t>Liste os produtos cujo nome tem exatamente 5 caracteres</w:t>
+      </w:r>
+    </w:p>
+    <w:p>
+      <w:pPr>
+        <w:pStyle w:val="PargrafodaLista"/>
+        <w:numPr>
+          <w:ilvl w:val="0"/>
+          <w:numId w:val="1"/>
+        </w:numPr>
+        <w:jc w:val="both"/>
+        <w:rPr>
+          <w:rFonts w:ascii="Arial" w:hAnsi="Arial" w:cs="Arial"/>
+        </w:rPr>
+      </w:pPr>
+      <w:r>
+        <w:rPr>
+          <w:rFonts w:ascii="Arial" w:hAnsi="Arial" w:cs="Arial"/>
+        </w:rPr>
+        <w:t>Liste os produtos cujo nome tem pelo menos 5 caracteres</w:t>
+      </w:r>
+    </w:p>
+    <w:p>
+      <w:pPr>
+        <w:pStyle w:val="PargrafodaLista"/>
+        <w:numPr>
+          <w:ilvl w:val="0"/>
+          <w:numId w:val="1"/>
+        </w:numPr>
+        <w:jc w:val="both"/>
+        <w:rPr>
+          <w:rFonts w:ascii="Arial" w:hAnsi="Arial" w:cs="Arial"/>
+        </w:rPr>
+      </w:pPr>
+      <w:r>
+        <w:rPr>
+          <w:rFonts w:ascii="Arial" w:hAnsi="Arial" w:cs="Arial"/>
+        </w:rPr>
+        <w:t>Liste os produtos cujo nome tem no máximo 5 caracteres</w:t>
+      </w:r>
+    </w:p>
+    <w:p>
+      <w:pPr>
+        <w:pStyle w:val="PargrafodaLista"/>
+        <w:numPr>
+          <w:ilvl w:val="0"/>
+          <w:numId w:val="1"/>
+        </w:numPr>
+        <w:jc w:val="both"/>
+        <w:rPr>
+          <w:rFonts w:ascii="Arial" w:hAnsi="Arial" w:cs="Arial"/>
+        </w:rPr>
+      </w:pPr>
+      <w:bookmarkStart w:id="2" w:name="_Hlk199680275"/>
+      <w:r>
+        <w:rPr>
+          <w:rFonts w:ascii="Arial" w:hAnsi="Arial" w:cs="Arial"/>
+        </w:rPr>
+        <w:t xml:space="preserve">Mostre os clientes cujo CEP de moradia começa com "0" e o complemento do cep (3 últimos dígitos) também </w:t>
+      </w:r>
+      <w:proofErr w:type="spellStart"/>
+      <w:r>
+        <w:rPr>
+          <w:rFonts w:ascii="Arial" w:hAnsi="Arial" w:cs="Arial"/>
+        </w:rPr>
+        <w:t>começe</w:t>
+      </w:r>
+      <w:proofErr w:type="spellEnd"/>
+      <w:r>
+        <w:rPr>
+          <w:rFonts w:ascii="Arial" w:hAnsi="Arial" w:cs="Arial"/>
+        </w:rPr>
+        <w:t xml:space="preserve"> com "0".</w:t>
+      </w:r>
+      <w:bookmarkEnd w:id="2"/>
+    </w:p>
+    <w:p>
+      <w:pPr>
+        <w:pStyle w:val="PargrafodaLista"/>
+        <w:numPr>
+          <w:ilvl w:val="0"/>
+          <w:numId w:val="1"/>
+        </w:numPr>
+        <w:jc w:val="both"/>
+        <w:rPr>
+          <w:rFonts w:ascii="Arial" w:hAnsi="Arial" w:cs="Arial"/>
+        </w:rPr>
+      </w:pPr>
+      <w:bookmarkStart w:id="3" w:name="_Hlk199742967"/>
+      <w:r>
+        <w:rPr>
+          <w:rFonts w:ascii="Arial" w:hAnsi="Arial" w:cs="Arial"/>
+        </w:rPr>
+        <w:t>Liste as categorias e seus respectivos produtos ativos ordenado peno nome da categoria e pelo nome do produto</w:t>
+      </w:r>
+    </w:p>
+    <w:p>
+      <w:pPr>
+        <w:pStyle w:val="PargrafodaLista"/>
+        <w:numPr>
+          <w:ilvl w:val="0"/>
+          <w:numId w:val="1"/>
+        </w:numPr>
+        <w:jc w:val="both"/>
+        <w:rPr>
+          <w:rFonts w:ascii="Arial" w:hAnsi="Arial" w:cs="Arial"/>
+        </w:rPr>
+      </w:pPr>
+      <w:bookmarkStart w:id="4" w:name="_Hlk199743172"/>
+      <w:bookmarkEnd w:id="3"/>
+      <w:r>
+        <w:rPr>
+          <w:rFonts w:ascii="Arial" w:hAnsi="Arial" w:cs="Arial"/>
+        </w:rPr>
+        <w:t>Considerando que todo cliente que fez pelo menos 10 pedidos é considerado VIP, list</w:t>
+      </w:r>
+      <w:r>
+        <w:rPr>
+          <w:rFonts w:ascii="Arial" w:hAnsi="Arial" w:cs="Arial"/>
+        </w:rPr>
+        <w:t>e</w:t>
+      </w:r>
+      <w:r>
+        <w:rPr>
+          <w:rFonts w:ascii="Arial" w:hAnsi="Arial" w:cs="Arial"/>
+        </w:rPr>
+        <w:t xml:space="preserve"> o nome e o E-mail de todos os clientes VIP</w:t>
+      </w:r>
+      <w:bookmarkEnd w:id="4"/>
+      <w:r>
+        <w:rPr>
+          <w:rFonts w:ascii="Arial" w:hAnsi="Arial" w:cs="Arial"/>
+        </w:rPr>
+        <w:t>.</w:t>
+      </w:r>
+    </w:p>
+    <w:p>
+      <w:pPr>
+        <w:pStyle w:val="PargrafodaLista"/>
+        <w:numPr>
+          <w:ilvl w:val="0"/>
+          <w:numId w:val="1"/>
+        </w:numPr>
+        <w:jc w:val="both"/>
+        <w:rPr>
+          <w:rFonts w:ascii="Arial" w:hAnsi="Arial" w:cs="Arial"/>
+        </w:rPr>
+      </w:pPr>
+      <w:bookmarkStart w:id="5" w:name="_Hlk199744044"/>
+      <w:r>
+        <w:rPr>
+          <w:rFonts w:ascii="Arial" w:hAnsi="Arial" w:cs="Arial"/>
+        </w:rPr>
+        <w:t>Quais os clientes que só fizeram uma compra na nossa loja?</w:t>
+      </w:r>
+    </w:p>
+    <w:bookmarkEnd w:id="5"/>
+    <w:p>
+      <w:pPr>
+        <w:pStyle w:val="PargrafodaLista"/>
+        <w:numPr>
+          <w:ilvl w:val="0"/>
+          <w:numId w:val="1"/>
+        </w:numPr>
+        <w:jc w:val="both"/>
+        <w:rPr>
+          <w:rFonts w:ascii="Arial" w:hAnsi="Arial" w:cs="Arial"/>
+        </w:rPr>
+      </w:pPr>
+      <w:r>
+        <w:rPr>
+          <w:rFonts w:ascii="Arial" w:hAnsi="Arial" w:cs="Arial"/>
+        </w:rPr>
+        <w:t>Liste os fornecedores e os produtos que</w:t>
+      </w:r>
+      <w:r>
+        <w:rPr>
+          <w:rFonts w:ascii="Arial" w:hAnsi="Arial" w:cs="Arial"/>
+        </w:rPr>
+        <w:t xml:space="preserve"> necessitam de serem comprados</w:t>
+      </w:r>
+    </w:p>
+    <w:p>
+      <w:pPr>
+        <w:pStyle w:val="PargrafodaLista"/>
+        <w:numPr>
+          <w:ilvl w:val="0"/>
+          <w:numId w:val="1"/>
+        </w:numPr>
+        <w:jc w:val="both"/>
+        <w:rPr>
+          <w:rFonts w:ascii="Arial" w:hAnsi="Arial" w:cs="Arial"/>
+        </w:rPr>
+      </w:pPr>
+      <w:r>
+        <w:rPr>
+          <w:rFonts w:ascii="Arial" w:hAnsi="Arial" w:cs="Arial"/>
+        </w:rPr>
+        <w:t>Quais os produtos com o preço unitário maior que o preço médio?</w:t>
+      </w:r>
+    </w:p>
+    <w:p>
+      <w:pPr>
+        <w:pStyle w:val="PargrafodaLista"/>
+        <w:numPr>
+          <w:ilvl w:val="0"/>
+          <w:numId w:val="1"/>
+        </w:numPr>
+        <w:jc w:val="both"/>
+        <w:rPr>
+          <w:rFonts w:ascii="Arial" w:hAnsi="Arial" w:cs="Arial"/>
+        </w:rPr>
+      </w:pPr>
+      <w:r>
+        <w:rPr>
+          <w:rFonts w:ascii="Arial" w:hAnsi="Arial" w:cs="Arial"/>
+        </w:rPr>
+        <w:t>Quais os</w:t>
+      </w:r>
+      <w:r>
+        <w:rPr>
+          <w:rFonts w:ascii="Arial" w:hAnsi="Arial" w:cs="Arial"/>
+        </w:rPr>
+        <w:t xml:space="preserve"> clientes que residem nos estados de 'São Paulo', 'Rio de Janeiro' e 'Minas Gerais' </w:t>
+      </w:r>
+    </w:p>
+    <w:p>
+      <w:pPr>
+        <w:pStyle w:val="PargrafodaLista"/>
+        <w:numPr>
+          <w:ilvl w:val="0"/>
+          <w:numId w:val="1"/>
+        </w:numPr>
+        <w:jc w:val="both"/>
+        <w:rPr>
+          <w:rFonts w:ascii="Arial" w:hAnsi="Arial" w:cs="Arial"/>
+        </w:rPr>
+      </w:pPr>
+      <w:r>
+        <w:rPr>
+          <w:rFonts w:ascii="Arial" w:hAnsi="Arial" w:cs="Arial"/>
+        </w:rPr>
+        <w:t xml:space="preserve">Quais itens foram incluídos em pedidos onde o frete foi superior a R$50 e a data do pedido foi </w:t>
+      </w:r>
+      <w:proofErr w:type="gramStart"/>
+      <w:r>
+        <w:rPr>
+          <w:rFonts w:ascii="Arial" w:hAnsi="Arial" w:cs="Arial"/>
+        </w:rPr>
+        <w:t xml:space="preserve">entre </w:t>
+      </w:r>
+      <w:r>
+        <w:rPr>
+          <w:rFonts w:ascii="Arial" w:hAnsi="Arial" w:cs="Arial"/>
+        </w:rPr>
+        <w:t xml:space="preserve"> '</w:t>
+      </w:r>
+      <w:proofErr w:type="gramEnd"/>
+      <w:r>
+        <w:rPr>
+          <w:rFonts w:ascii="Arial" w:hAnsi="Arial" w:cs="Arial"/>
+        </w:rPr>
+        <w:t>202</w:t>
+      </w:r>
+      <w:r>
+        <w:rPr>
+          <w:rFonts w:ascii="Arial" w:hAnsi="Arial" w:cs="Arial"/>
+        </w:rPr>
+        <w:t>0</w:t>
+      </w:r>
+      <w:r>
+        <w:rPr>
+          <w:rFonts w:ascii="Arial" w:hAnsi="Arial" w:cs="Arial"/>
+        </w:rPr>
+        <w:t>-01-15'</w:t>
+      </w:r>
+      <w:r>
+        <w:rPr>
+          <w:rFonts w:ascii="Arial" w:hAnsi="Arial" w:cs="Arial"/>
+        </w:rPr>
+        <w:t xml:space="preserve"> e </w:t>
+      </w:r>
+      <w:r>
+        <w:rPr>
+          <w:rFonts w:ascii="Arial" w:hAnsi="Arial" w:cs="Arial"/>
+        </w:rPr>
+        <w:t>'</w:t>
+      </w:r>
+      <w:r>
+        <w:rPr>
+          <w:rFonts w:ascii="Arial" w:hAnsi="Arial" w:cs="Arial"/>
+        </w:rPr>
+        <w:t>2020-07-23</w:t>
+      </w:r>
+      <w:r>
+        <w:rPr>
+          <w:rFonts w:ascii="Arial" w:hAnsi="Arial" w:cs="Arial"/>
+        </w:rPr>
+        <w:t>'</w:t>
+      </w:r>
+    </w:p>
+    <w:p>
+      <w:pPr>
+        <w:pStyle w:val="PargrafodaLista"/>
+        <w:numPr>
+          <w:ilvl w:val="0"/>
+          <w:numId w:val="1"/>
+        </w:numPr>
+        <w:jc w:val="both"/>
+        <w:rPr>
+          <w:rFonts w:ascii="Arial" w:hAnsi="Arial" w:cs="Arial"/>
+        </w:rPr>
+      </w:pPr>
+      <w:r>
+        <w:rPr>
+          <w:rFonts w:ascii="Arial" w:hAnsi="Arial" w:cs="Arial"/>
+        </w:rPr>
+        <w:t>Liste os produtos que nunca foram pedidos.</w:t>
+      </w:r>
+    </w:p>
+    <w:p>
+      <w:pPr>
+        <w:pStyle w:val="PargrafodaLista"/>
+        <w:numPr>
+          <w:ilvl w:val="0"/>
+          <w:numId w:val="1"/>
+        </w:numPr>
+        <w:jc w:val="both"/>
+        <w:rPr>
+          <w:rFonts w:ascii="Arial" w:hAnsi="Arial" w:cs="Arial"/>
+        </w:rPr>
+      </w:pPr>
+      <w:r>
+        <w:rPr>
+          <w:rFonts w:ascii="Arial" w:hAnsi="Arial" w:cs="Arial"/>
+        </w:rPr>
+        <w:lastRenderedPageBreak/>
+        <w:t xml:space="preserve">Quais pedidos tiveram desconto aplicado e foram realizados </w:t>
+      </w:r>
+      <w:r>
+        <w:rPr>
+          <w:rFonts w:ascii="Arial" w:hAnsi="Arial" w:cs="Arial"/>
+        </w:rPr>
+        <w:t xml:space="preserve">por </w:t>
+      </w:r>
+      <w:r>
+        <w:rPr>
+          <w:rFonts w:ascii="Arial" w:hAnsi="Arial" w:cs="Arial"/>
+        </w:rPr>
+        <w:t>vendedores</w:t>
+      </w:r>
+      <w:r>
+        <w:rPr>
+          <w:rFonts w:ascii="Arial" w:hAnsi="Arial" w:cs="Arial"/>
+        </w:rPr>
+        <w:t xml:space="preserve"> alemães?</w:t>
+      </w:r>
     </w:p>
     <w:sectPr>
       <w:headerReference w:type="default" r:id="rId8"/>
@@ -620,8 +1262,247 @@
       </w:pPr>
     </w:lvl>
   </w:abstractNum>
+  <w:abstractNum w:abstractNumId="1" w15:restartNumberingAfterBreak="0">
+    <w:nsid w:val="141060B6"/>
+    <w:multiLevelType w:val="multilevel"/>
+    <w:tmpl w:val="EA348B98"/>
+    <w:lvl w:ilvl="0">
+      <w:start w:val="1"/>
+      <w:numFmt w:val="decimal"/>
+      <w:lvlText w:val="%1."/>
+      <w:lvlJc w:val="left"/>
+      <w:pPr>
+        <w:tabs>
+          <w:tab w:val="num" w:pos="720"/>
+        </w:tabs>
+        <w:ind w:left="720" w:hanging="360"/>
+      </w:pPr>
+    </w:lvl>
+    <w:lvl w:ilvl="1" w:tentative="1">
+      <w:start w:val="1"/>
+      <w:numFmt w:val="decimal"/>
+      <w:lvlText w:val="%2."/>
+      <w:lvlJc w:val="left"/>
+      <w:pPr>
+        <w:tabs>
+          <w:tab w:val="num" w:pos="1440"/>
+        </w:tabs>
+        <w:ind w:left="1440" w:hanging="360"/>
+      </w:pPr>
+    </w:lvl>
+    <w:lvl w:ilvl="2" w:tentative="1">
+      <w:start w:val="1"/>
+      <w:numFmt w:val="decimal"/>
+      <w:lvlText w:val="%3."/>
+      <w:lvlJc w:val="left"/>
+      <w:pPr>
+        <w:tabs>
+          <w:tab w:val="num" w:pos="2160"/>
+        </w:tabs>
+        <w:ind w:left="2160" w:hanging="360"/>
+      </w:pPr>
+    </w:lvl>
+    <w:lvl w:ilvl="3" w:tentative="1">
+      <w:start w:val="1"/>
+      <w:numFmt w:val="decimal"/>
+      <w:lvlText w:val="%4."/>
+      <w:lvlJc w:val="left"/>
+      <w:pPr>
+        <w:tabs>
+          <w:tab w:val="num" w:pos="2880"/>
+        </w:tabs>
+        <w:ind w:left="2880" w:hanging="360"/>
+      </w:pPr>
+    </w:lvl>
+    <w:lvl w:ilvl="4" w:tentative="1">
+      <w:start w:val="1"/>
+      <w:numFmt w:val="decimal"/>
+      <w:lvlText w:val="%5."/>
+      <w:lvlJc w:val="left"/>
+      <w:pPr>
+        <w:tabs>
+          <w:tab w:val="num" w:pos="3600"/>
+        </w:tabs>
+        <w:ind w:left="3600" w:hanging="360"/>
+      </w:pPr>
+    </w:lvl>
+    <w:lvl w:ilvl="5" w:tentative="1">
+      <w:start w:val="1"/>
+      <w:numFmt w:val="decimal"/>
+      <w:lvlText w:val="%6."/>
+      <w:lvlJc w:val="left"/>
+      <w:pPr>
+        <w:tabs>
+          <w:tab w:val="num" w:pos="4320"/>
+        </w:tabs>
+        <w:ind w:left="4320" w:hanging="360"/>
+      </w:pPr>
+    </w:lvl>
+    <w:lvl w:ilvl="6" w:tentative="1">
+      <w:start w:val="1"/>
+      <w:numFmt w:val="decimal"/>
+      <w:lvlText w:val="%7."/>
+      <w:lvlJc w:val="left"/>
+      <w:pPr>
+        <w:tabs>
+          <w:tab w:val="num" w:pos="5040"/>
+        </w:tabs>
+        <w:ind w:left="5040" w:hanging="360"/>
+      </w:pPr>
+    </w:lvl>
+    <w:lvl w:ilvl="7" w:tentative="1">
+      <w:start w:val="1"/>
+      <w:numFmt w:val="decimal"/>
+      <w:lvlText w:val="%8."/>
+      <w:lvlJc w:val="left"/>
+      <w:pPr>
+        <w:tabs>
+          <w:tab w:val="num" w:pos="5760"/>
+        </w:tabs>
+        <w:ind w:left="5760" w:hanging="360"/>
+      </w:pPr>
+    </w:lvl>
+    <w:lvl w:ilvl="8" w:tentative="1">
+      <w:start w:val="1"/>
+      <w:numFmt w:val="decimal"/>
+      <w:lvlText w:val="%9."/>
+      <w:lvlJc w:val="left"/>
+      <w:pPr>
+        <w:tabs>
+          <w:tab w:val="num" w:pos="6480"/>
+        </w:tabs>
+        <w:ind w:left="6480" w:hanging="360"/>
+      </w:pPr>
+    </w:lvl>
+  </w:abstractNum>
+  <w:abstractNum w:abstractNumId="2" w15:restartNumberingAfterBreak="0">
+    <w:nsid w:val="62441A38"/>
+    <w:multiLevelType w:val="multilevel"/>
+    <w:tmpl w:val="ABB60122"/>
+    <w:lvl w:ilvl="0">
+      <w:start w:val="1"/>
+      <w:numFmt w:val="decimal"/>
+      <w:lvlText w:val="%1."/>
+      <w:lvlJc w:val="left"/>
+      <w:pPr>
+        <w:tabs>
+          <w:tab w:val="num" w:pos="720"/>
+        </w:tabs>
+        <w:ind w:left="720" w:hanging="360"/>
+      </w:pPr>
+      <w:rPr>
+        <w:lang w:val="en-US"/>
+      </w:rPr>
+    </w:lvl>
+    <w:lvl w:ilvl="1">
+      <w:start w:val="1"/>
+      <w:numFmt w:val="bullet"/>
+      <w:lvlText w:val="o"/>
+      <w:lvlJc w:val="left"/>
+      <w:pPr>
+        <w:tabs>
+          <w:tab w:val="num" w:pos="1440"/>
+        </w:tabs>
+        <w:ind w:left="1440" w:hanging="360"/>
+      </w:pPr>
+      <w:rPr>
+        <w:rFonts w:ascii="Courier New" w:hAnsi="Courier New" w:hint="default"/>
+        <w:sz w:val="20"/>
+      </w:rPr>
+    </w:lvl>
+    <w:lvl w:ilvl="2" w:tentative="1">
+      <w:start w:val="1"/>
+      <w:numFmt w:val="decimal"/>
+      <w:lvlText w:val="%3."/>
+      <w:lvlJc w:val="left"/>
+      <w:pPr>
+        <w:tabs>
+          <w:tab w:val="num" w:pos="2160"/>
+        </w:tabs>
+        <w:ind w:left="2160" w:hanging="360"/>
+      </w:pPr>
+    </w:lvl>
+    <w:lvl w:ilvl="3" w:tentative="1">
+      <w:start w:val="1"/>
+      <w:numFmt w:val="decimal"/>
+      <w:lvlText w:val="%4."/>
+      <w:lvlJc w:val="left"/>
+      <w:pPr>
+        <w:tabs>
+          <w:tab w:val="num" w:pos="2880"/>
+        </w:tabs>
+        <w:ind w:left="2880" w:hanging="360"/>
+      </w:pPr>
+    </w:lvl>
+    <w:lvl w:ilvl="4" w:tentative="1">
+      <w:start w:val="1"/>
+      <w:numFmt w:val="decimal"/>
+      <w:lvlText w:val="%5."/>
+      <w:lvlJc w:val="left"/>
+      <w:pPr>
+        <w:tabs>
+          <w:tab w:val="num" w:pos="3600"/>
+        </w:tabs>
+        <w:ind w:left="3600" w:hanging="360"/>
+      </w:pPr>
+    </w:lvl>
+    <w:lvl w:ilvl="5" w:tentative="1">
+      <w:start w:val="1"/>
+      <w:numFmt w:val="decimal"/>
+      <w:lvlText w:val="%6."/>
+      <w:lvlJc w:val="left"/>
+      <w:pPr>
+        <w:tabs>
+          <w:tab w:val="num" w:pos="4320"/>
+        </w:tabs>
+        <w:ind w:left="4320" w:hanging="360"/>
+      </w:pPr>
+    </w:lvl>
+    <w:lvl w:ilvl="6" w:tentative="1">
+      <w:start w:val="1"/>
+      <w:numFmt w:val="decimal"/>
+      <w:lvlText w:val="%7."/>
+      <w:lvlJc w:val="left"/>
+      <w:pPr>
+        <w:tabs>
+          <w:tab w:val="num" w:pos="5040"/>
+        </w:tabs>
+        <w:ind w:left="5040" w:hanging="360"/>
+      </w:pPr>
+    </w:lvl>
+    <w:lvl w:ilvl="7" w:tentative="1">
+      <w:start w:val="1"/>
+      <w:numFmt w:val="decimal"/>
+      <w:lvlText w:val="%8."/>
+      <w:lvlJc w:val="left"/>
+      <w:pPr>
+        <w:tabs>
+          <w:tab w:val="num" w:pos="5760"/>
+        </w:tabs>
+        <w:ind w:left="5760" w:hanging="360"/>
+      </w:pPr>
+    </w:lvl>
+    <w:lvl w:ilvl="8" w:tentative="1">
+      <w:start w:val="1"/>
+      <w:numFmt w:val="decimal"/>
+      <w:lvlText w:val="%9."/>
+      <w:lvlJc w:val="left"/>
+      <w:pPr>
+        <w:tabs>
+          <w:tab w:val="num" w:pos="6480"/>
+        </w:tabs>
+        <w:ind w:left="6480" w:hanging="360"/>
+      </w:pPr>
+    </w:lvl>
+  </w:abstractNum>
   <w:num w:numId="1" w16cid:durableId="1593932838">
     <w:abstractNumId w:val="0"/>
+  </w:num>
+  <w:num w:numId="2" w16cid:durableId="1481847910">
+    <w:abstractNumId w:val="1"/>
+  </w:num>
+  <w:num w:numId="3" w16cid:durableId="1152603210">
+    <w:abstractNumId w:val="2"/>
   </w:num>
 </w:numbering>
 </file>

</xml_diff>